<commit_message>
generate mats and arriavl lists
</commit_message>
<xml_diff>
--- a/list_templates/liste.docx
+++ b/list_templates/liste.docx
@@ -139,18 +139,19 @@
     <w:tbl>
       <w:tblPr>
         <w:tblStyle w:val="Gitternetztabelle4Akzent3"/>
-        <w:tblW w:w="15871" w:type="dxa"/>
+        <w:tblW w:w="15463" w:type="dxa"/>
+        <w:tblLayout w:type="fixed"/>
         <w:tblLook w:val="04A0" w:firstRow="1" w:lastRow="0" w:firstColumn="1" w:lastColumn="0" w:noHBand="0" w:noVBand="1"/>
       </w:tblPr>
       <w:tblGrid>
-        <w:gridCol w:w="722"/>
-        <w:gridCol w:w="1133"/>
-        <w:gridCol w:w="1134"/>
-        <w:gridCol w:w="1134"/>
-        <w:gridCol w:w="1700"/>
-        <w:gridCol w:w="2125"/>
-        <w:gridCol w:w="1985"/>
-        <w:gridCol w:w="5938"/>
+        <w:gridCol w:w="1037"/>
+        <w:gridCol w:w="1304"/>
+        <w:gridCol w:w="1304"/>
+        <w:gridCol w:w="1071"/>
+        <w:gridCol w:w="3755"/>
+        <w:gridCol w:w="2226"/>
+        <w:gridCol w:w="1648"/>
+        <w:gridCol w:w="3118"/>
       </w:tblGrid>
       <w:tr>
         <w:trPr>
@@ -159,7 +160,7 @@
         <w:tc>
           <w:tcPr>
             <w:cnfStyle w:val="001000000000" w:firstRow="0" w:lastRow="0" w:firstColumn="1" w:lastColumn="0" w:oddVBand="0" w:evenVBand="0" w:oddHBand="0" w:evenHBand="0" w:firstRowFirstColumn="0" w:firstRowLastColumn="0" w:lastRowFirstColumn="0" w:lastRowLastColumn="0"/>
-            <w:tcW w:w="722" w:type="dxa"/>
+            <w:tcW w:w="1037" w:type="dxa"/>
           </w:tcPr>
           <w:p>
             <w:pPr>
@@ -187,7 +188,7 @@
         </w:tc>
         <w:tc>
           <w:tcPr>
-            <w:tcW w:w="1133" w:type="dxa"/>
+            <w:tcW w:w="1304" w:type="dxa"/>
             <w:hideMark/>
           </w:tcPr>
           <w:p>
@@ -214,7 +215,7 @@
         </w:tc>
         <w:tc>
           <w:tcPr>
-            <w:tcW w:w="1134" w:type="dxa"/>
+            <w:tcW w:w="1304" w:type="dxa"/>
             <w:hideMark/>
           </w:tcPr>
           <w:p>
@@ -241,7 +242,7 @@
         </w:tc>
         <w:tc>
           <w:tcPr>
-            <w:tcW w:w="1134" w:type="dxa"/>
+            <w:tcW w:w="1071" w:type="dxa"/>
             <w:hideMark/>
           </w:tcPr>
           <w:p>
@@ -268,7 +269,7 @@
         </w:tc>
         <w:tc>
           <w:tcPr>
-            <w:tcW w:w="1700" w:type="dxa"/>
+            <w:tcW w:w="3755" w:type="dxa"/>
           </w:tcPr>
           <w:p>
             <w:pPr>
@@ -297,7 +298,7 @@
         </w:tc>
         <w:tc>
           <w:tcPr>
-            <w:tcW w:w="2125" w:type="dxa"/>
+            <w:tcW w:w="2226" w:type="dxa"/>
             <w:hideMark/>
           </w:tcPr>
           <w:p>
@@ -324,7 +325,7 @@
         </w:tc>
         <w:tc>
           <w:tcPr>
-            <w:tcW w:w="1985" w:type="dxa"/>
+            <w:tcW w:w="1648" w:type="dxa"/>
             <w:hideMark/>
           </w:tcPr>
           <w:p>
@@ -351,7 +352,7 @@
         </w:tc>
         <w:tc>
           <w:tcPr>
-            <w:tcW w:w="5938" w:type="dxa"/>
+            <w:tcW w:w="3118" w:type="dxa"/>
             <w:hideMark/>
           </w:tcPr>
           <w:p>
@@ -398,10 +399,11 @@
         <w:tc>
           <w:tcPr>
             <w:cnfStyle w:val="001000000000" w:firstRow="0" w:lastRow="0" w:firstColumn="1" w:lastColumn="0" w:oddVBand="0" w:evenVBand="0" w:oddHBand="0" w:evenHBand="0" w:firstRowFirstColumn="0" w:firstRowLastColumn="0" w:lastRowFirstColumn="0" w:lastRowLastColumn="0"/>
-            <w:tcW w:w="722" w:type="dxa"/>
+            <w:tcW w:w="1037" w:type="dxa"/>
           </w:tcPr>
           <w:p>
             <w:pPr>
+              <w:jc w:val="center"/>
               <w:rPr>
                 <w:rFonts w:eastAsia="Times New Roman" w:cstheme="minorHAnsi"/>
                 <w:sz w:val="18"/>
@@ -459,7 +461,7 @@
         </w:tc>
         <w:tc>
           <w:tcPr>
-            <w:tcW w:w="1133" w:type="dxa"/>
+            <w:tcW w:w="1304" w:type="dxa"/>
             <w:hideMark/>
           </w:tcPr>
           <w:p>
@@ -522,7 +524,7 @@
         </w:tc>
         <w:tc>
           <w:tcPr>
-            <w:tcW w:w="1134" w:type="dxa"/>
+            <w:tcW w:w="1304" w:type="dxa"/>
           </w:tcPr>
           <w:p>
             <w:pPr>
@@ -584,7 +586,7 @@
         </w:tc>
         <w:tc>
           <w:tcPr>
-            <w:tcW w:w="1134" w:type="dxa"/>
+            <w:tcW w:w="1071" w:type="dxa"/>
           </w:tcPr>
           <w:p>
             <w:pPr>
@@ -646,7 +648,7 @@
         </w:tc>
         <w:tc>
           <w:tcPr>
-            <w:tcW w:w="1700" w:type="dxa"/>
+            <w:tcW w:w="3755" w:type="dxa"/>
           </w:tcPr>
           <w:p>
             <w:pPr>
@@ -766,6 +768,15 @@
                 <w:szCs w:val="18"/>
                 <w:lang w:eastAsia="de-DE"/>
               </w:rPr>
+              <w:t>,</w:t>
+            </w:r>
+            <w:r>
+              <w:rPr>
+                <w:rFonts w:eastAsia="Times New Roman" w:cstheme="minorHAnsi"/>
+                <w:sz w:val="18"/>
+                <w:szCs w:val="18"/>
+                <w:lang w:eastAsia="de-DE"/>
+              </w:rPr>
               <w:t xml:space="preserve"> </w:t>
             </w:r>
             <w:r>
@@ -818,7 +829,7 @@
         </w:tc>
         <w:tc>
           <w:tcPr>
-            <w:tcW w:w="2125" w:type="dxa"/>
+            <w:tcW w:w="2226" w:type="dxa"/>
           </w:tcPr>
           <w:p>
             <w:pPr>
@@ -880,7 +891,7 @@
         </w:tc>
         <w:tc>
           <w:tcPr>
-            <w:tcW w:w="1985" w:type="dxa"/>
+            <w:tcW w:w="1648" w:type="dxa"/>
           </w:tcPr>
           <w:p>
             <w:pPr>
@@ -942,7 +953,7 @@
         </w:tc>
         <w:tc>
           <w:tcPr>
-            <w:tcW w:w="5938" w:type="dxa"/>
+            <w:tcW w:w="3118" w:type="dxa"/>
           </w:tcPr>
           <w:p>
             <w:pPr>
@@ -1012,13 +1023,180 @@
       </w:pPr>
     </w:p>
     <w:sectPr>
+      <w:headerReference w:type="even" r:id="rId7"/>
+      <w:headerReference w:type="default" r:id="rId8"/>
+      <w:footerReference w:type="even" r:id="rId9"/>
+      <w:footerReference w:type="default" r:id="rId10"/>
+      <w:headerReference w:type="first" r:id="rId11"/>
+      <w:footerReference w:type="first" r:id="rId12"/>
       <w:pgSz w:w="16838" w:h="11906" w:orient="landscape"/>
-      <w:pgMar w:top="720" w:right="720" w:bottom="720" w:left="720" w:header="708" w:footer="708" w:gutter="0"/>
+      <w:pgMar w:top="720" w:right="720" w:bottom="720" w:left="720" w:header="0" w:footer="708" w:gutter="0"/>
       <w:cols w:space="708"/>
       <w:docGrid w:linePitch="360"/>
     </w:sectPr>
   </w:body>
 </w:document>
+</file>
+
+<file path=word/endnotes.xml><?xml version="1.0" encoding="utf-8"?>
+<w:endnotes xmlns:wpc="http://schemas.microsoft.com/office/word/2010/wordprocessingCanvas" xmlns:cx="http://schemas.microsoft.com/office/drawing/2014/chartex" xmlns:cx1="http://schemas.microsoft.com/office/drawing/2015/9/8/chartex" xmlns:cx2="http://schemas.microsoft.com/office/drawing/2015/10/21/chartex" xmlns:cx3="http://schemas.microsoft.com/office/drawing/2016/5/9/chartex" xmlns:cx4="http://schemas.microsoft.com/office/drawing/2016/5/10/chartex" xmlns:cx5="http://schemas.microsoft.com/office/drawing/2016/5/11/chartex" xmlns:cx6="http://schemas.microsoft.com/office/drawing/2016/5/12/chartex" xmlns:cx7="http://schemas.microsoft.com/office/drawing/2016/5/13/chartex" xmlns:cx8="http://schemas.microsoft.com/office/drawing/2016/5/14/chartex" xmlns:mc="http://schemas.openxmlformats.org/markup-compatibility/2006" xmlns:aink="http://schemas.microsoft.com/office/drawing/2016/ink" xmlns:am3d="http://schemas.microsoft.com/office/drawing/2017/model3d" xmlns:o="urn:schemas-microsoft-com:office:office" xmlns:oel="http://schemas.microsoft.com/office/2019/extlst" xmlns:r="http://schemas.openxmlformats.org/officeDocument/2006/relationships" xmlns:m="http://schemas.openxmlformats.org/officeDocument/2006/math" xmlns:v="urn:schemas-microsoft-com:vml" xmlns:wp14="http://schemas.microsoft.com/office/word/2010/wordprocessingDrawing" xmlns:wp="http://schemas.openxmlformats.org/drawingml/2006/wordprocessingDrawing" xmlns:w10="urn:schemas-microsoft-com:office:word" xmlns:w="http://schemas.openxmlformats.org/wordprocessingml/2006/main" xmlns:w14="http://schemas.microsoft.com/office/word/2010/wordml" xmlns:w15="http://schemas.microsoft.com/office/word/2012/wordml" xmlns:w16cex="http://schemas.microsoft.com/office/word/2018/wordml/cex" xmlns:w16cid="http://schemas.microsoft.com/office/word/2016/wordml/cid" xmlns:w16="http://schemas.microsoft.com/office/word/2018/wordml" xmlns:w16sdtdh="http://schemas.microsoft.com/office/word/2020/wordml/sdtdatahash" xmlns:w16se="http://schemas.microsoft.com/office/word/2015/wordml/symex" xmlns:wpg="http://schemas.microsoft.com/office/word/2010/wordprocessingGroup" xmlns:wpi="http://schemas.microsoft.com/office/word/2010/wordprocessingInk" xmlns:wne="http://schemas.microsoft.com/office/word/2006/wordml" xmlns:wps="http://schemas.microsoft.com/office/word/2010/wordprocessingShape" mc:Ignorable="w14 w15 w16se w16cid w16 w16cex w16sdtdh wp14">
+  <w:endnote w:type="separator" w:id="-1">
+    <w:p>
+      <w:pPr>
+        <w:spacing w:after="0" w:line="240" w:lineRule="auto"/>
+      </w:pPr>
+      <w:r>
+        <w:separator/>
+      </w:r>
+    </w:p>
+  </w:endnote>
+  <w:endnote w:type="continuationSeparator" w:id="0">
+    <w:p>
+      <w:pPr>
+        <w:spacing w:after="0" w:line="240" w:lineRule="auto"/>
+      </w:pPr>
+      <w:r>
+        <w:continuationSeparator/>
+      </w:r>
+    </w:p>
+  </w:endnote>
+</w:endnotes>
+</file>
+
+<file path=word/footer1.xml><?xml version="1.0" encoding="utf-8"?>
+<w:ftr xmlns:wpc="http://schemas.microsoft.com/office/word/2010/wordprocessingCanvas" xmlns:cx="http://schemas.microsoft.com/office/drawing/2014/chartex" xmlns:cx1="http://schemas.microsoft.com/office/drawing/2015/9/8/chartex" xmlns:cx2="http://schemas.microsoft.com/office/drawing/2015/10/21/chartex" xmlns:cx3="http://schemas.microsoft.com/office/drawing/2016/5/9/chartex" xmlns:cx4="http://schemas.microsoft.com/office/drawing/2016/5/10/chartex" xmlns:cx5="http://schemas.microsoft.com/office/drawing/2016/5/11/chartex" xmlns:cx6="http://schemas.microsoft.com/office/drawing/2016/5/12/chartex" xmlns:cx7="http://schemas.microsoft.com/office/drawing/2016/5/13/chartex" xmlns:cx8="http://schemas.microsoft.com/office/drawing/2016/5/14/chartex" xmlns:mc="http://schemas.openxmlformats.org/markup-compatibility/2006" xmlns:aink="http://schemas.microsoft.com/office/drawing/2016/ink" xmlns:am3d="http://schemas.microsoft.com/office/drawing/2017/model3d" xmlns:o="urn:schemas-microsoft-com:office:office" xmlns:oel="http://schemas.microsoft.com/office/2019/extlst" xmlns:r="http://schemas.openxmlformats.org/officeDocument/2006/relationships" xmlns:m="http://schemas.openxmlformats.org/officeDocument/2006/math" xmlns:v="urn:schemas-microsoft-com:vml" xmlns:wp14="http://schemas.microsoft.com/office/word/2010/wordprocessingDrawing" xmlns:wp="http://schemas.openxmlformats.org/drawingml/2006/wordprocessingDrawing" xmlns:w10="urn:schemas-microsoft-com:office:word" xmlns:w="http://schemas.openxmlformats.org/wordprocessingml/2006/main" xmlns:w14="http://schemas.microsoft.com/office/word/2010/wordml" xmlns:w15="http://schemas.microsoft.com/office/word/2012/wordml" xmlns:w16cex="http://schemas.microsoft.com/office/word/2018/wordml/cex" xmlns:w16cid="http://schemas.microsoft.com/office/word/2016/wordml/cid" xmlns:w16="http://schemas.microsoft.com/office/word/2018/wordml" xmlns:w16sdtdh="http://schemas.microsoft.com/office/word/2020/wordml/sdtdatahash" xmlns:w16se="http://schemas.microsoft.com/office/word/2015/wordml/symex" xmlns:wpg="http://schemas.microsoft.com/office/word/2010/wordprocessingGroup" xmlns:wpi="http://schemas.microsoft.com/office/word/2010/wordprocessingInk" xmlns:wne="http://schemas.microsoft.com/office/word/2006/wordml" xmlns:wps="http://schemas.microsoft.com/office/word/2010/wordprocessingShape" mc:Ignorable="w14 w15 w16se w16cid w16 w16cex w16sdtdh wp14">
+  <w:p>
+    <w:pPr>
+      <w:pStyle w:val="Fuzeile"/>
+    </w:pPr>
+  </w:p>
+</w:ftr>
+</file>
+
+<file path=word/footer2.xml><?xml version="1.0" encoding="utf-8"?>
+<w:ftr xmlns:wpc="http://schemas.microsoft.com/office/word/2010/wordprocessingCanvas" xmlns:cx="http://schemas.microsoft.com/office/drawing/2014/chartex" xmlns:cx1="http://schemas.microsoft.com/office/drawing/2015/9/8/chartex" xmlns:cx2="http://schemas.microsoft.com/office/drawing/2015/10/21/chartex" xmlns:cx3="http://schemas.microsoft.com/office/drawing/2016/5/9/chartex" xmlns:cx4="http://schemas.microsoft.com/office/drawing/2016/5/10/chartex" xmlns:cx5="http://schemas.microsoft.com/office/drawing/2016/5/11/chartex" xmlns:cx6="http://schemas.microsoft.com/office/drawing/2016/5/12/chartex" xmlns:cx7="http://schemas.microsoft.com/office/drawing/2016/5/13/chartex" xmlns:cx8="http://schemas.microsoft.com/office/drawing/2016/5/14/chartex" xmlns:mc="http://schemas.openxmlformats.org/markup-compatibility/2006" xmlns:aink="http://schemas.microsoft.com/office/drawing/2016/ink" xmlns:am3d="http://schemas.microsoft.com/office/drawing/2017/model3d" xmlns:o="urn:schemas-microsoft-com:office:office" xmlns:oel="http://schemas.microsoft.com/office/2019/extlst" xmlns:r="http://schemas.openxmlformats.org/officeDocument/2006/relationships" xmlns:m="http://schemas.openxmlformats.org/officeDocument/2006/math" xmlns:v="urn:schemas-microsoft-com:vml" xmlns:wp14="http://schemas.microsoft.com/office/word/2010/wordprocessingDrawing" xmlns:wp="http://schemas.openxmlformats.org/drawingml/2006/wordprocessingDrawing" xmlns:w10="urn:schemas-microsoft-com:office:word" xmlns:w="http://schemas.openxmlformats.org/wordprocessingml/2006/main" xmlns:w14="http://schemas.microsoft.com/office/word/2010/wordml" xmlns:w15="http://schemas.microsoft.com/office/word/2012/wordml" xmlns:w16cex="http://schemas.microsoft.com/office/word/2018/wordml/cex" xmlns:w16cid="http://schemas.microsoft.com/office/word/2016/wordml/cid" xmlns:w16="http://schemas.microsoft.com/office/word/2018/wordml" xmlns:w16sdtdh="http://schemas.microsoft.com/office/word/2020/wordml/sdtdatahash" xmlns:w16se="http://schemas.microsoft.com/office/word/2015/wordml/symex" xmlns:wpg="http://schemas.microsoft.com/office/word/2010/wordprocessingGroup" xmlns:wpi="http://schemas.microsoft.com/office/word/2010/wordprocessingInk" xmlns:wne="http://schemas.microsoft.com/office/word/2006/wordml" xmlns:wps="http://schemas.microsoft.com/office/word/2010/wordprocessingShape" mc:Ignorable="w14 w15 w16se w16cid w16 w16cex w16sdtdh wp14">
+  <w:sdt>
+    <w:sdtPr>
+      <w:id w:val="1951117960"/>
+      <w:docPartObj>
+        <w:docPartGallery w:val="Page Numbers (Bottom of Page)"/>
+        <w:docPartUnique/>
+      </w:docPartObj>
+    </w:sdtPr>
+    <w:sdtContent>
+      <w:p>
+        <w:pPr>
+          <w:pStyle w:val="Fuzeile"/>
+          <w:pBdr>
+            <w:top w:val="single" w:sz="4" w:space="1" w:color="auto"/>
+          </w:pBdr>
+          <w:jc w:val="center"/>
+        </w:pPr>
+        <w:r>
+          <w:t xml:space="preserve">Seite </w:t>
+        </w:r>
+        <w:r>
+          <w:fldChar w:fldCharType="begin"/>
+        </w:r>
+        <w:r>
+          <w:instrText>PAGE   \* MERGEFORMAT</w:instrText>
+        </w:r>
+        <w:r>
+          <w:fldChar w:fldCharType="separate"/>
+        </w:r>
+        <w:r>
+          <w:t>1</w:t>
+        </w:r>
+        <w:r>
+          <w:fldChar w:fldCharType="end"/>
+        </w:r>
+        <w:r>
+          <w:t>/</w:t>
+        </w:r>
+        <w:r>
+          <w:fldChar w:fldCharType="begin"/>
+        </w:r>
+        <w:r>
+          <w:instrText>PAGE   \* MERGEFORMAT</w:instrText>
+        </w:r>
+        <w:r>
+          <w:fldChar w:fldCharType="separate"/>
+        </w:r>
+        <w:r>
+          <w:t>1</w:t>
+        </w:r>
+        <w:r>
+          <w:fldChar w:fldCharType="end"/>
+        </w:r>
+      </w:p>
+    </w:sdtContent>
+  </w:sdt>
+</w:ftr>
+</file>
+
+<file path=word/footer3.xml><?xml version="1.0" encoding="utf-8"?>
+<w:ftr xmlns:wpc="http://schemas.microsoft.com/office/word/2010/wordprocessingCanvas" xmlns:cx="http://schemas.microsoft.com/office/drawing/2014/chartex" xmlns:cx1="http://schemas.microsoft.com/office/drawing/2015/9/8/chartex" xmlns:cx2="http://schemas.microsoft.com/office/drawing/2015/10/21/chartex" xmlns:cx3="http://schemas.microsoft.com/office/drawing/2016/5/9/chartex" xmlns:cx4="http://schemas.microsoft.com/office/drawing/2016/5/10/chartex" xmlns:cx5="http://schemas.microsoft.com/office/drawing/2016/5/11/chartex" xmlns:cx6="http://schemas.microsoft.com/office/drawing/2016/5/12/chartex" xmlns:cx7="http://schemas.microsoft.com/office/drawing/2016/5/13/chartex" xmlns:cx8="http://schemas.microsoft.com/office/drawing/2016/5/14/chartex" xmlns:mc="http://schemas.openxmlformats.org/markup-compatibility/2006" xmlns:aink="http://schemas.microsoft.com/office/drawing/2016/ink" xmlns:am3d="http://schemas.microsoft.com/office/drawing/2017/model3d" xmlns:o="urn:schemas-microsoft-com:office:office" xmlns:oel="http://schemas.microsoft.com/office/2019/extlst" xmlns:r="http://schemas.openxmlformats.org/officeDocument/2006/relationships" xmlns:m="http://schemas.openxmlformats.org/officeDocument/2006/math" xmlns:v="urn:schemas-microsoft-com:vml" xmlns:wp14="http://schemas.microsoft.com/office/word/2010/wordprocessingDrawing" xmlns:wp="http://schemas.openxmlformats.org/drawingml/2006/wordprocessingDrawing" xmlns:w10="urn:schemas-microsoft-com:office:word" xmlns:w="http://schemas.openxmlformats.org/wordprocessingml/2006/main" xmlns:w14="http://schemas.microsoft.com/office/word/2010/wordml" xmlns:w15="http://schemas.microsoft.com/office/word/2012/wordml" xmlns:w16cex="http://schemas.microsoft.com/office/word/2018/wordml/cex" xmlns:w16cid="http://schemas.microsoft.com/office/word/2016/wordml/cid" xmlns:w16="http://schemas.microsoft.com/office/word/2018/wordml" xmlns:w16sdtdh="http://schemas.microsoft.com/office/word/2020/wordml/sdtdatahash" xmlns:w16se="http://schemas.microsoft.com/office/word/2015/wordml/symex" xmlns:wpg="http://schemas.microsoft.com/office/word/2010/wordprocessingGroup" xmlns:wpi="http://schemas.microsoft.com/office/word/2010/wordprocessingInk" xmlns:wne="http://schemas.microsoft.com/office/word/2006/wordml" xmlns:wps="http://schemas.microsoft.com/office/word/2010/wordprocessingShape" mc:Ignorable="w14 w15 w16se w16cid w16 w16cex w16sdtdh wp14">
+  <w:p>
+    <w:pPr>
+      <w:pStyle w:val="Fuzeile"/>
+    </w:pPr>
+  </w:p>
+</w:ftr>
+</file>
+
+<file path=word/footnotes.xml><?xml version="1.0" encoding="utf-8"?>
+<w:footnotes xmlns:wpc="http://schemas.microsoft.com/office/word/2010/wordprocessingCanvas" xmlns:cx="http://schemas.microsoft.com/office/drawing/2014/chartex" xmlns:cx1="http://schemas.microsoft.com/office/drawing/2015/9/8/chartex" xmlns:cx2="http://schemas.microsoft.com/office/drawing/2015/10/21/chartex" xmlns:cx3="http://schemas.microsoft.com/office/drawing/2016/5/9/chartex" xmlns:cx4="http://schemas.microsoft.com/office/drawing/2016/5/10/chartex" xmlns:cx5="http://schemas.microsoft.com/office/drawing/2016/5/11/chartex" xmlns:cx6="http://schemas.microsoft.com/office/drawing/2016/5/12/chartex" xmlns:cx7="http://schemas.microsoft.com/office/drawing/2016/5/13/chartex" xmlns:cx8="http://schemas.microsoft.com/office/drawing/2016/5/14/chartex" xmlns:mc="http://schemas.openxmlformats.org/markup-compatibility/2006" xmlns:aink="http://schemas.microsoft.com/office/drawing/2016/ink" xmlns:am3d="http://schemas.microsoft.com/office/drawing/2017/model3d" xmlns:o="urn:schemas-microsoft-com:office:office" xmlns:oel="http://schemas.microsoft.com/office/2019/extlst" xmlns:r="http://schemas.openxmlformats.org/officeDocument/2006/relationships" xmlns:m="http://schemas.openxmlformats.org/officeDocument/2006/math" xmlns:v="urn:schemas-microsoft-com:vml" xmlns:wp14="http://schemas.microsoft.com/office/word/2010/wordprocessingDrawing" xmlns:wp="http://schemas.openxmlformats.org/drawingml/2006/wordprocessingDrawing" xmlns:w10="urn:schemas-microsoft-com:office:word" xmlns:w="http://schemas.openxmlformats.org/wordprocessingml/2006/main" xmlns:w14="http://schemas.microsoft.com/office/word/2010/wordml" xmlns:w15="http://schemas.microsoft.com/office/word/2012/wordml" xmlns:w16cex="http://schemas.microsoft.com/office/word/2018/wordml/cex" xmlns:w16cid="http://schemas.microsoft.com/office/word/2016/wordml/cid" xmlns:w16="http://schemas.microsoft.com/office/word/2018/wordml" xmlns:w16sdtdh="http://schemas.microsoft.com/office/word/2020/wordml/sdtdatahash" xmlns:w16se="http://schemas.microsoft.com/office/word/2015/wordml/symex" xmlns:wpg="http://schemas.microsoft.com/office/word/2010/wordprocessingGroup" xmlns:wpi="http://schemas.microsoft.com/office/word/2010/wordprocessingInk" xmlns:wne="http://schemas.microsoft.com/office/word/2006/wordml" xmlns:wps="http://schemas.microsoft.com/office/word/2010/wordprocessingShape" mc:Ignorable="w14 w15 w16se w16cid w16 w16cex w16sdtdh wp14">
+  <w:footnote w:type="separator" w:id="-1">
+    <w:p>
+      <w:pPr>
+        <w:spacing w:after="0" w:line="240" w:lineRule="auto"/>
+      </w:pPr>
+      <w:r>
+        <w:separator/>
+      </w:r>
+    </w:p>
+  </w:footnote>
+  <w:footnote w:type="continuationSeparator" w:id="0">
+    <w:p>
+      <w:pPr>
+        <w:spacing w:after="0" w:line="240" w:lineRule="auto"/>
+      </w:pPr>
+      <w:r>
+        <w:continuationSeparator/>
+      </w:r>
+    </w:p>
+  </w:footnote>
+</w:footnotes>
+</file>
+
+<file path=word/header1.xml><?xml version="1.0" encoding="utf-8"?>
+<w:hdr xmlns:wpc="http://schemas.microsoft.com/office/word/2010/wordprocessingCanvas" xmlns:cx="http://schemas.microsoft.com/office/drawing/2014/chartex" xmlns:cx1="http://schemas.microsoft.com/office/drawing/2015/9/8/chartex" xmlns:cx2="http://schemas.microsoft.com/office/drawing/2015/10/21/chartex" xmlns:cx3="http://schemas.microsoft.com/office/drawing/2016/5/9/chartex" xmlns:cx4="http://schemas.microsoft.com/office/drawing/2016/5/10/chartex" xmlns:cx5="http://schemas.microsoft.com/office/drawing/2016/5/11/chartex" xmlns:cx6="http://schemas.microsoft.com/office/drawing/2016/5/12/chartex" xmlns:cx7="http://schemas.microsoft.com/office/drawing/2016/5/13/chartex" xmlns:cx8="http://schemas.microsoft.com/office/drawing/2016/5/14/chartex" xmlns:mc="http://schemas.openxmlformats.org/markup-compatibility/2006" xmlns:aink="http://schemas.microsoft.com/office/drawing/2016/ink" xmlns:am3d="http://schemas.microsoft.com/office/drawing/2017/model3d" xmlns:o="urn:schemas-microsoft-com:office:office" xmlns:oel="http://schemas.microsoft.com/office/2019/extlst" xmlns:r="http://schemas.openxmlformats.org/officeDocument/2006/relationships" xmlns:m="http://schemas.openxmlformats.org/officeDocument/2006/math" xmlns:v="urn:schemas-microsoft-com:vml" xmlns:wp14="http://schemas.microsoft.com/office/word/2010/wordprocessingDrawing" xmlns:wp="http://schemas.openxmlformats.org/drawingml/2006/wordprocessingDrawing" xmlns:w10="urn:schemas-microsoft-com:office:word" xmlns:w="http://schemas.openxmlformats.org/wordprocessingml/2006/main" xmlns:w14="http://schemas.microsoft.com/office/word/2010/wordml" xmlns:w15="http://schemas.microsoft.com/office/word/2012/wordml" xmlns:w16cex="http://schemas.microsoft.com/office/word/2018/wordml/cex" xmlns:w16cid="http://schemas.microsoft.com/office/word/2016/wordml/cid" xmlns:w16="http://schemas.microsoft.com/office/word/2018/wordml" xmlns:w16sdtdh="http://schemas.microsoft.com/office/word/2020/wordml/sdtdatahash" xmlns:w16se="http://schemas.microsoft.com/office/word/2015/wordml/symex" xmlns:wpg="http://schemas.microsoft.com/office/word/2010/wordprocessingGroup" xmlns:wpi="http://schemas.microsoft.com/office/word/2010/wordprocessingInk" xmlns:wne="http://schemas.microsoft.com/office/word/2006/wordml" xmlns:wps="http://schemas.microsoft.com/office/word/2010/wordprocessingShape" mc:Ignorable="w14 w15 w16se w16cid w16 w16cex w16sdtdh wp14">
+  <w:p>
+    <w:pPr>
+      <w:pStyle w:val="Kopfzeile"/>
+    </w:pPr>
+  </w:p>
+</w:hdr>
+</file>
+
+<file path=word/header2.xml><?xml version="1.0" encoding="utf-8"?>
+<w:hdr xmlns:wpc="http://schemas.microsoft.com/office/word/2010/wordprocessingCanvas" xmlns:cx="http://schemas.microsoft.com/office/drawing/2014/chartex" xmlns:cx1="http://schemas.microsoft.com/office/drawing/2015/9/8/chartex" xmlns:cx2="http://schemas.microsoft.com/office/drawing/2015/10/21/chartex" xmlns:cx3="http://schemas.microsoft.com/office/drawing/2016/5/9/chartex" xmlns:cx4="http://schemas.microsoft.com/office/drawing/2016/5/10/chartex" xmlns:cx5="http://schemas.microsoft.com/office/drawing/2016/5/11/chartex" xmlns:cx6="http://schemas.microsoft.com/office/drawing/2016/5/12/chartex" xmlns:cx7="http://schemas.microsoft.com/office/drawing/2016/5/13/chartex" xmlns:cx8="http://schemas.microsoft.com/office/drawing/2016/5/14/chartex" xmlns:mc="http://schemas.openxmlformats.org/markup-compatibility/2006" xmlns:aink="http://schemas.microsoft.com/office/drawing/2016/ink" xmlns:am3d="http://schemas.microsoft.com/office/drawing/2017/model3d" xmlns:o="urn:schemas-microsoft-com:office:office" xmlns:oel="http://schemas.microsoft.com/office/2019/extlst" xmlns:r="http://schemas.openxmlformats.org/officeDocument/2006/relationships" xmlns:m="http://schemas.openxmlformats.org/officeDocument/2006/math" xmlns:v="urn:schemas-microsoft-com:vml" xmlns:wp14="http://schemas.microsoft.com/office/word/2010/wordprocessingDrawing" xmlns:wp="http://schemas.openxmlformats.org/drawingml/2006/wordprocessingDrawing" xmlns:w10="urn:schemas-microsoft-com:office:word" xmlns:w="http://schemas.openxmlformats.org/wordprocessingml/2006/main" xmlns:w14="http://schemas.microsoft.com/office/word/2010/wordml" xmlns:w15="http://schemas.microsoft.com/office/word/2012/wordml" xmlns:w16cex="http://schemas.microsoft.com/office/word/2018/wordml/cex" xmlns:w16cid="http://schemas.microsoft.com/office/word/2016/wordml/cid" xmlns:w16="http://schemas.microsoft.com/office/word/2018/wordml" xmlns:w16sdtdh="http://schemas.microsoft.com/office/word/2020/wordml/sdtdatahash" xmlns:w16se="http://schemas.microsoft.com/office/word/2015/wordml/symex" xmlns:wpg="http://schemas.microsoft.com/office/word/2010/wordprocessingGroup" xmlns:wpi="http://schemas.microsoft.com/office/word/2010/wordprocessingInk" xmlns:wne="http://schemas.microsoft.com/office/word/2006/wordml" xmlns:wps="http://schemas.microsoft.com/office/word/2010/wordprocessingShape" mc:Ignorable="w14 w15 w16se w16cid w16 w16cex w16sdtdh wp14">
+  <w:p>
+    <w:pPr>
+      <w:pStyle w:val="Kopfzeile"/>
+    </w:pPr>
+  </w:p>
+</w:hdr>
+</file>
+
+<file path=word/header3.xml><?xml version="1.0" encoding="utf-8"?>
+<w:hdr xmlns:wpc="http://schemas.microsoft.com/office/word/2010/wordprocessingCanvas" xmlns:cx="http://schemas.microsoft.com/office/drawing/2014/chartex" xmlns:cx1="http://schemas.microsoft.com/office/drawing/2015/9/8/chartex" xmlns:cx2="http://schemas.microsoft.com/office/drawing/2015/10/21/chartex" xmlns:cx3="http://schemas.microsoft.com/office/drawing/2016/5/9/chartex" xmlns:cx4="http://schemas.microsoft.com/office/drawing/2016/5/10/chartex" xmlns:cx5="http://schemas.microsoft.com/office/drawing/2016/5/11/chartex" xmlns:cx6="http://schemas.microsoft.com/office/drawing/2016/5/12/chartex" xmlns:cx7="http://schemas.microsoft.com/office/drawing/2016/5/13/chartex" xmlns:cx8="http://schemas.microsoft.com/office/drawing/2016/5/14/chartex" xmlns:mc="http://schemas.openxmlformats.org/markup-compatibility/2006" xmlns:aink="http://schemas.microsoft.com/office/drawing/2016/ink" xmlns:am3d="http://schemas.microsoft.com/office/drawing/2017/model3d" xmlns:o="urn:schemas-microsoft-com:office:office" xmlns:oel="http://schemas.microsoft.com/office/2019/extlst" xmlns:r="http://schemas.openxmlformats.org/officeDocument/2006/relationships" xmlns:m="http://schemas.openxmlformats.org/officeDocument/2006/math" xmlns:v="urn:schemas-microsoft-com:vml" xmlns:wp14="http://schemas.microsoft.com/office/word/2010/wordprocessingDrawing" xmlns:wp="http://schemas.openxmlformats.org/drawingml/2006/wordprocessingDrawing" xmlns:w10="urn:schemas-microsoft-com:office:word" xmlns:w="http://schemas.openxmlformats.org/wordprocessingml/2006/main" xmlns:w14="http://schemas.microsoft.com/office/word/2010/wordml" xmlns:w15="http://schemas.microsoft.com/office/word/2012/wordml" xmlns:w16cex="http://schemas.microsoft.com/office/word/2018/wordml/cex" xmlns:w16cid="http://schemas.microsoft.com/office/word/2016/wordml/cid" xmlns:w16="http://schemas.microsoft.com/office/word/2018/wordml" xmlns:w16sdtdh="http://schemas.microsoft.com/office/word/2020/wordml/sdtdatahash" xmlns:w16se="http://schemas.microsoft.com/office/word/2015/wordml/symex" xmlns:wpg="http://schemas.microsoft.com/office/word/2010/wordprocessingGroup" xmlns:wpi="http://schemas.microsoft.com/office/word/2010/wordprocessingInk" xmlns:wne="http://schemas.microsoft.com/office/word/2006/wordml" xmlns:wps="http://schemas.microsoft.com/office/word/2010/wordprocessingShape" mc:Ignorable="w14 w15 w16se w16cid w16 w16cex w16sdtdh wp14">
+  <w:p>
+    <w:pPr>
+      <w:pStyle w:val="Kopfzeile"/>
+    </w:pPr>
+  </w:p>
+</w:hdr>
 </file>
 
 <file path=word/styles.xml><?xml version="1.0" encoding="utf-8"?>
@@ -1645,6 +1823,50 @@
       </w:tcPr>
     </w:tblStylePr>
   </w:style>
+  <w:style w:type="paragraph" w:styleId="Kopfzeile">
+    <w:name w:val="header"/>
+    <w:basedOn w:val="Standard"/>
+    <w:link w:val="KopfzeileZchn"/>
+    <w:uiPriority w:val="99"/>
+    <w:unhideWhenUsed/>
+    <w:rsid w:val="000E6C20"/>
+    <w:pPr>
+      <w:tabs>
+        <w:tab w:val="center" w:pos="4536"/>
+        <w:tab w:val="right" w:pos="9072"/>
+      </w:tabs>
+      <w:spacing w:after="0" w:line="240" w:lineRule="auto"/>
+    </w:pPr>
+  </w:style>
+  <w:style w:type="character" w:customStyle="1" w:styleId="KopfzeileZchn">
+    <w:name w:val="Kopfzeile Zchn"/>
+    <w:basedOn w:val="Absatz-Standardschriftart"/>
+    <w:link w:val="Kopfzeile"/>
+    <w:uiPriority w:val="99"/>
+    <w:rsid w:val="000E6C20"/>
+  </w:style>
+  <w:style w:type="paragraph" w:styleId="Fuzeile">
+    <w:name w:val="footer"/>
+    <w:basedOn w:val="Standard"/>
+    <w:link w:val="FuzeileZchn"/>
+    <w:uiPriority w:val="99"/>
+    <w:unhideWhenUsed/>
+    <w:rsid w:val="000E6C20"/>
+    <w:pPr>
+      <w:tabs>
+        <w:tab w:val="center" w:pos="4536"/>
+        <w:tab w:val="right" w:pos="9072"/>
+      </w:tabs>
+      <w:spacing w:after="0" w:line="240" w:lineRule="auto"/>
+    </w:pPr>
+  </w:style>
+  <w:style w:type="character" w:customStyle="1" w:styleId="FuzeileZchn">
+    <w:name w:val="Fußzeile Zchn"/>
+    <w:basedOn w:val="Absatz-Standardschriftart"/>
+    <w:link w:val="Fuzeile"/>
+    <w:uiPriority w:val="99"/>
+    <w:rsid w:val="000E6C20"/>
+  </w:style>
 </w:styles>
 </file>
 

</xml_diff>